<commit_message>
#8: Added specification for hololens section. At least started with it
</commit_message>
<xml_diff>
--- a/Abgaben/Abgabe Teil 2_Hauser_Peiser.docx
+++ b/Abgaben/Abgabe Teil 2_Hauser_Peiser.docx
@@ -21,38 +21,109 @@
         <w:pStyle w:val="berschrift1"/>
       </w:pPr>
       <w:r>
-        <w:t>Unity3D und HoloLens</w:t>
-      </w:r>
-    </w:p>
-    <w:p/>
-    <w:p/>
-    <w:p>
-      <w:pPr>
-        <w:pStyle w:val="berschrift1"/>
-      </w:pPr>
-      <w:r>
-        <w:t>REST API</w:t>
+        <w:t>HoloLens</w:t>
       </w:r>
     </w:p>
     <w:p>
       <w:pPr>
-        <w:pStyle w:val="berschrift2"/>
-      </w:pPr>
-      <w:r>
-        <w:t>Hosting</w:t>
+        <w:jc w:val="both"/>
+      </w:pPr>
+      <w:r>
+        <w:t xml:space="preserve">Als Plattform zur Informationsvermittlung wird Microsofts HoloLens verwendet. </w:t>
+      </w:r>
+      <w:r>
+        <w:t xml:space="preserve">Durch diese </w:t>
+      </w:r>
+      <w:proofErr w:type="spellStart"/>
+      <w:r>
+        <w:t>Augmented</w:t>
+      </w:r>
+      <w:proofErr w:type="spellEnd"/>
+      <w:r>
+        <w:t xml:space="preserve"> Reality Brille kann der Nutzer seine Umgebung und somit auch das Museum und dessen Exponate ungestört wahrnehmen. Möchte der Nutzer mehr über ein Exponat erfahren, kann er über durch Benutzung der Bilderkennung zunächst allgemeine, auf Wunsch auch weiterführende, Informationen einblenden lassen. Die Bilderkennung kann über drei verschiedene Methoden ausgelöst werden. </w:t>
+      </w:r>
+      <w:r>
+        <w:t>Möchte der Nutzer auf eine manuelle Lösung setzen, kann er entweder den mit der HoloLens mitgelieferten „Klicker“ betätigen oder die „Klick“-Geste ausführen. Außerdem wird eine automatische Auslösung implementiert. Wenn sich das Blickfeld des Nutzers für zwei Sekunden nicht bzw. nur unwesentlich verändert, wird ebenfalls die Bilderkennung gestartet. Während dieser zwei Sekunden, erhält der Nutzer über einen sich füllenden Kreis Feedback über den Status der automatischen Erkennung.</w:t>
+      </w:r>
+      <w:r>
+        <w:t xml:space="preserve"> In allen drei Fällen wird ein Bild vom aktuellen Blickfeld des Nutzers abgegriffen und über eine zu implementierende Schnittstelle an die API gesendet (siehe unten).</w:t>
       </w:r>
     </w:p>
     <w:p>
+      <w:pPr>
+        <w:jc w:val="both"/>
+      </w:pPr>
+      <w:r>
+        <w:t>Die erhaltenen Exponat</w:t>
+      </w:r>
+      <w:r>
+        <w:t>-I</w:t>
+      </w:r>
+      <w:r>
+        <w:t xml:space="preserve">nformationen werden dem Nutzer in einer stilistisch ansprechenden </w:t>
+      </w:r>
+      <w:proofErr w:type="spellStart"/>
+      <w:r>
+        <w:t>Textbox</w:t>
+      </w:r>
+      <w:proofErr w:type="spellEnd"/>
+      <w:r>
+        <w:t xml:space="preserve"> präsentiert. Diese ist zunächst an die Bewegungen des Nutzers gekoppelt. Führt der Nutzer die „Klick“-Geste auf der </w:t>
+      </w:r>
+      <w:proofErr w:type="spellStart"/>
+      <w:r>
+        <w:t>Textbox</w:t>
+      </w:r>
+      <w:proofErr w:type="spellEnd"/>
+      <w:r>
+        <w:t xml:space="preserve"> aus, wird sie an der aktuellen Position im Raum fixiert. </w:t>
+      </w:r>
+      <w:r>
+        <w:t xml:space="preserve">Dies ist das Standardverhalten von Fenstern in der HoloLens. </w:t>
+      </w:r>
+      <w:proofErr w:type="spellStart"/>
+      <w:r>
+        <w:t>Recommender</w:t>
+      </w:r>
+      <w:proofErr w:type="spellEnd"/>
+      <w:r>
+        <w:t>-Informationen werden in einem kleinen Textfeld in einer Ecke des Blickfelds angezeigt. Über nicht erfolgreiche Bilderkennungsversuche wird der Nutzer nur informiert, wenn er die Bilderkennung manuell gestartet hat oder wenn die ermittelte Wahrscheinlichkeit in einem noch zu bestimmenden Bereich liegt. Letzteres wird, wie an späterer Stelle erläutert wird, server-seitig entschieden.</w:t>
+      </w:r>
+      <w:r>
+        <w:t xml:space="preserve"> Da die Exponat-Informationen bereits aufbereitet an die HoloLens geschickt werden, kann die Aufteilung in Kategorien problemlos erfolgen. Diese sind über entsprechende Buttons zugänglich.</w:t>
+      </w:r>
+    </w:p>
+    <w:p>
+      <w:pPr>
+        <w:jc w:val="both"/>
+      </w:pPr>
+      <w:r>
+        <w:t>Wird ein Exponat erfolgreich erkannt, wird die aktuelle Position</w:t>
+      </w:r>
+      <w:r>
+        <w:t xml:space="preserve"> des Nutzers gespeichert. Verlässt der Nutzer den Bereich des Exponats, wird das Textfeld ausgeblendet und durch ein auffälliges Icon ersetzt. Betritt der Nutzer zu einem späteren Zeitpunkt wieder den Bereich, öffnet sich auf Wunsch des Nutzers wieder das Info-Feld, ohne dass</w:t>
+      </w:r>
+      <w:r>
+        <w:t xml:space="preserve"> wiederrum die Bilderkennung gestartet werden muss.</w:t>
+      </w:r>
       <w:bookmarkStart w:id="0" w:name="_GoBack"/>
       <w:bookmarkEnd w:id="0"/>
     </w:p>
     <w:p/>
     <w:p>
       <w:pPr>
+        <w:pStyle w:val="berschrift1"/>
+      </w:pPr>
+      <w:r>
+        <w:t>REST API</w:t>
+      </w:r>
+    </w:p>
+    <w:p>
+      <w:pPr>
         <w:pStyle w:val="berschrift2"/>
       </w:pPr>
       <w:r>
-        <w:t>Bilderkennung</w:t>
+        <w:t>Hosting</w:t>
       </w:r>
     </w:p>
     <w:p/>
@@ -62,6 +133,17 @@
         <w:pStyle w:val="berschrift2"/>
       </w:pPr>
       <w:r>
+        <w:t>Bilderkennung</w:t>
+      </w:r>
+    </w:p>
+    <w:p/>
+    <w:p/>
+    <w:p>
+      <w:pPr>
+        <w:pStyle w:val="berschrift2"/>
+      </w:pPr>
+      <w:r>
+        <w:lastRenderedPageBreak/>
         <w:t>Datenaufbereitung</w:t>
       </w:r>
     </w:p>

</xml_diff>

<commit_message>
#8: Small adjustment for hololens section
</commit_message>
<xml_diff>
--- a/Abgaben/Abgabe Teil 2_Hauser_Peiser.docx
+++ b/Abgaben/Abgabe Teil 2_Hauser_Peiser.docx
@@ -29,7 +29,13 @@
         <w:jc w:val="both"/>
       </w:pPr>
       <w:r>
-        <w:t xml:space="preserve">Als Plattform zur Informationsvermittlung wird Microsofts HoloLens verwendet. </w:t>
+        <w:t xml:space="preserve">Als Plattform zur Informationsvermittlung wird Microsofts HoloLens </w:t>
+      </w:r>
+      <w:r>
+        <w:t xml:space="preserve">auf Basis von Unity3D und C# </w:t>
+      </w:r>
+      <w:r>
+        <w:t xml:space="preserve">verwendet. </w:t>
       </w:r>
       <w:r>
         <w:t xml:space="preserve">Durch diese </w:t>
@@ -87,7 +93,12 @@
       </w:r>
       <w:proofErr w:type="spellEnd"/>
       <w:r>
-        <w:t>-Informationen werden in einem kleinen Textfeld in einer Ecke des Blickfelds angezeigt. Über nicht erfolgreiche Bilderkennungsversuche wird der Nutzer nur informiert, wenn er die Bilderkennung manuell gestartet hat oder wenn die ermittelte Wahrscheinlichkeit in einem noch zu bestimmenden Bereich liegt. Letzteres wird, wie an späterer Stelle erläutert wird, server-seitig entschieden.</w:t>
+        <w:t>-Informationen werden in einem kleinen Textfeld in</w:t>
+      </w:r>
+      <w:bookmarkStart w:id="0" w:name="_GoBack"/>
+      <w:bookmarkEnd w:id="0"/>
+      <w:r>
+        <w:t xml:space="preserve"> einer Ecke des Blickfelds angezeigt. Über nicht erfolgreiche Bilderkennungsversuche wird der Nutzer nur informiert, wenn er die Bilderkennung manuell gestartet hat oder wenn die ermittelte Wahrscheinlichkeit in einem noch zu bestimmenden Bereich liegt. Letzteres wird, wie an späterer Stelle erläutert wird, server-seitig entschieden.</w:t>
       </w:r>
       <w:r>
         <w:t xml:space="preserve"> Da die Exponat-Informationen bereits aufbereitet an die HoloLens geschickt werden, kann die Aufteilung in Kategorien problemlos erfolgen. Diese sind über entsprechende Buttons zugänglich.</w:t>
@@ -106,8 +117,6 @@
       <w:r>
         <w:t xml:space="preserve"> wiederrum die Bilderkennung gestartet werden muss.</w:t>
       </w:r>
-      <w:bookmarkStart w:id="0" w:name="_GoBack"/>
-      <w:bookmarkEnd w:id="0"/>
     </w:p>
     <w:p/>
     <w:p>

</xml_diff>

<commit_message>
#8: Wrote some stuff about hosting
</commit_message>
<xml_diff>
--- a/Abgaben/Abgabe Teil 2_Hauser_Peiser.docx
+++ b/Abgaben/Abgabe Teil 2_Hauser_Peiser.docx
@@ -93,46 +93,121 @@
       </w:r>
       <w:proofErr w:type="spellEnd"/>
       <w:r>
-        <w:t>-Informationen werden in einem kleinen Textfeld in</w:t>
+        <w:t>-Informationen werden in einem kleinen Textfeld in einer Ecke des Blickfelds angezeigt. Über nicht erfolgreiche Bilderkennungsversuche wird der Nutzer nur informiert, wenn er die Bilderkennung manuell gestartet hat oder wenn die ermittelte Wahrscheinlichkeit in einem noch zu bestimmenden Bereich liegt. Letzteres wird, wie an späterer Stelle erläutert wird, server-seitig entschieden.</w:t>
+      </w:r>
+      <w:r>
+        <w:t xml:space="preserve"> Da die Exponat-Informationen bereits aufbereitet an die HoloLens geschickt werden, kann die Aufteilung in Kategorien problemlos erfolgen. Diese sind über entsprechende Buttons zugänglich.</w:t>
+      </w:r>
+    </w:p>
+    <w:p>
+      <w:pPr>
+        <w:jc w:val="both"/>
+      </w:pPr>
+      <w:r>
+        <w:t>Wird ein Exponat erfolgreich erkannt, wird die aktuelle Position</w:t>
+      </w:r>
+      <w:r>
+        <w:t xml:space="preserve"> des Nutzers gespeichert. Verlässt der Nutzer den Bereich des Exponats, wird das Textfeld ausgeblendet und durch ein auffälliges Icon ersetzt. Betritt der Nutzer zu einem späteren Zeitpunkt wieder den Bereich, öffnet sich auf Wunsch des Nutzers wieder das Info-Feld, ohne dass</w:t>
+      </w:r>
+      <w:r>
+        <w:t xml:space="preserve"> wiederrum die Bilderkennung gestartet werden muss.</w:t>
+      </w:r>
+    </w:p>
+    <w:p/>
+    <w:p>
+      <w:pPr>
+        <w:pStyle w:val="berschrift1"/>
+      </w:pPr>
+      <w:r>
+        <w:t>REST API</w:t>
+      </w:r>
+    </w:p>
+    <w:p>
+      <w:pPr>
+        <w:pStyle w:val="berschrift2"/>
+      </w:pPr>
+      <w:r>
+        <w:t>Hosting</w:t>
+      </w:r>
+    </w:p>
+    <w:p>
+      <w:pPr>
+        <w:jc w:val="both"/>
+      </w:pPr>
+      <w:r>
+        <w:t xml:space="preserve">Um den Prototypen praxisnah umzusetzen, werden die Bilderkennung, die Datenspeicherung und das </w:t>
+      </w:r>
+      <w:proofErr w:type="spellStart"/>
+      <w:r>
+        <w:t>Recommendersystem</w:t>
+      </w:r>
+      <w:proofErr w:type="spellEnd"/>
+      <w:r>
+        <w:t xml:space="preserve"> auf einem Server ausgelagert. Dadurch besteht die Möglichkeit, später weitere Exponate mit Informationen auszustatten, ohne dass etwas an dem auf der HoloLens installierten Programm geändert werden muss. Sollte </w:t>
+      </w:r>
+      <w:proofErr w:type="spellStart"/>
+      <w:r>
+        <w:rPr>
+          <w:b/>
+        </w:rPr>
+        <w:t>HoloMu</w:t>
+      </w:r>
+      <w:proofErr w:type="spellEnd"/>
+      <w:r>
+        <w:t xml:space="preserve"> in einem Museum auf mehreren </w:t>
+      </w:r>
+      <w:proofErr w:type="spellStart"/>
+      <w:r>
+        <w:t>HoloLens’s</w:t>
+      </w:r>
+      <w:proofErr w:type="spellEnd"/>
+      <w:r>
+        <w:t xml:space="preserve"> zum Einsatz kommen, wäre es außerdem höchst unpraktisch, wenn auf allen Geräten die Tra</w:t>
+      </w:r>
+      <w:r>
+        <w:t>iningsdaten hinterlegt werden müssten.</w:t>
+      </w:r>
+    </w:p>
+    <w:p>
+      <w:pPr>
+        <w:jc w:val="both"/>
+      </w:pPr>
+      <w:r>
+        <w:lastRenderedPageBreak/>
+        <w:t xml:space="preserve">Die API wird in Python unter Verwendung der Bibliothek </w:t>
       </w:r>
       <w:bookmarkStart w:id="0" w:name="_GoBack"/>
       <w:bookmarkEnd w:id="0"/>
-      <w:r>
-        <w:t xml:space="preserve"> einer Ecke des Blickfelds angezeigt. Über nicht erfolgreiche Bilderkennungsversuche wird der Nutzer nur informiert, wenn er die Bilderkennung manuell gestartet hat oder wenn die ermittelte Wahrscheinlichkeit in einem noch zu bestimmenden Bereich liegt. Letzteres wird, wie an späterer Stelle erläutert wird, server-seitig entschieden.</w:t>
-      </w:r>
-      <w:r>
-        <w:t xml:space="preserve"> Da die Exponat-Informationen bereits aufbereitet an die HoloLens geschickt werden, kann die Aufteilung in Kategorien problemlos erfolgen. Diese sind über entsprechende Buttons zugänglich.</w:t>
-      </w:r>
-    </w:p>
-    <w:p>
-      <w:pPr>
-        <w:jc w:val="both"/>
-      </w:pPr>
-      <w:r>
-        <w:t>Wird ein Exponat erfolgreich erkannt, wird die aktuelle Position</w:t>
-      </w:r>
-      <w:r>
-        <w:t xml:space="preserve"> des Nutzers gespeichert. Verlässt der Nutzer den Bereich des Exponats, wird das Textfeld ausgeblendet und durch ein auffälliges Icon ersetzt. Betritt der Nutzer zu einem späteren Zeitpunkt wieder den Bereich, öffnet sich auf Wunsch des Nutzers wieder das Info-Feld, ohne dass</w:t>
-      </w:r>
-      <w:r>
-        <w:t xml:space="preserve"> wiederrum die Bilderkennung gestartet werden muss.</w:t>
+      <w:proofErr w:type="spellStart"/>
+      <w:r>
+        <w:rPr>
+          <w:i/>
+        </w:rPr>
+        <w:t>flask</w:t>
+      </w:r>
+      <w:proofErr w:type="spellEnd"/>
+      <w:r>
+        <w:t xml:space="preserve"> implementiert. Gehostet wird sie entweder einem Server der Universität, oder, wenn dies scheitert, auf einem Server von </w:t>
+      </w:r>
+      <w:proofErr w:type="spellStart"/>
+      <w:r>
+        <w:rPr>
+          <w:i/>
+        </w:rPr>
+        <w:t>Uberspace</w:t>
+      </w:r>
+      <w:proofErr w:type="spellEnd"/>
+      <w:r>
+        <w:t>.</w:t>
       </w:r>
     </w:p>
     <w:p/>
     <w:p>
       <w:pPr>
-        <w:pStyle w:val="berschrift1"/>
-      </w:pPr>
-      <w:r>
-        <w:t>REST API</w:t>
-      </w:r>
-    </w:p>
-    <w:p>
-      <w:pPr>
         <w:pStyle w:val="berschrift2"/>
       </w:pPr>
       <w:r>
-        <w:t>Hosting</w:t>
+        <w:t>Bilderkennung</w:t>
       </w:r>
     </w:p>
     <w:p/>
@@ -142,17 +217,6 @@
         <w:pStyle w:val="berschrift2"/>
       </w:pPr>
       <w:r>
-        <w:t>Bilderkennung</w:t>
-      </w:r>
-    </w:p>
-    <w:p/>
-    <w:p/>
-    <w:p>
-      <w:pPr>
-        <w:pStyle w:val="berschrift2"/>
-      </w:pPr>
-      <w:r>
-        <w:lastRenderedPageBreak/>
         <w:t>Datenaufbereitung</w:t>
       </w:r>
     </w:p>

</xml_diff>

<commit_message>
#8: Wrote some stuff about image recognition
</commit_message>
<xml_diff>
--- a/Abgaben/Abgabe Teil 2_Hauser_Peiser.docx
+++ b/Abgaben/Abgabe Teil 2_Hauser_Peiser.docx
@@ -26,6 +26,7 @@
     </w:p>
     <w:p>
       <w:pPr>
+        <w:spacing w:line="276" w:lineRule="auto"/>
         <w:jc w:val="both"/>
       </w:pPr>
       <w:r>
@@ -57,6 +58,7 @@
     </w:p>
     <w:p>
       <w:pPr>
+        <w:spacing w:line="276" w:lineRule="auto"/>
         <w:jc w:val="both"/>
       </w:pPr>
       <w:r>
@@ -101,6 +103,7 @@
     </w:p>
     <w:p>
       <w:pPr>
+        <w:spacing w:line="276" w:lineRule="auto"/>
         <w:jc w:val="both"/>
       </w:pPr>
       <w:r>
@@ -132,6 +135,7 @@
     </w:p>
     <w:p>
       <w:pPr>
+        <w:spacing w:line="276" w:lineRule="auto"/>
         <w:jc w:val="both"/>
       </w:pPr>
       <w:r>
@@ -170,14 +174,13 @@
     </w:p>
     <w:p>
       <w:pPr>
+        <w:spacing w:line="276" w:lineRule="auto"/>
         <w:jc w:val="both"/>
       </w:pPr>
       <w:r>
         <w:lastRenderedPageBreak/>
         <w:t xml:space="preserve">Die API wird in Python unter Verwendung der Bibliothek </w:t>
       </w:r>
-      <w:bookmarkStart w:id="0" w:name="_GoBack"/>
-      <w:bookmarkEnd w:id="0"/>
       <w:proofErr w:type="spellStart"/>
       <w:r>
         <w:rPr>
@@ -210,7 +213,64 @@
         <w:t>Bilderkennung</w:t>
       </w:r>
     </w:p>
-    <w:p/>
+    <w:p>
+      <w:pPr>
+        <w:spacing w:line="276" w:lineRule="auto"/>
+        <w:jc w:val="both"/>
+      </w:pPr>
+      <w:r>
+        <w:t xml:space="preserve">Die Bilderkennung erfolgt </w:t>
+      </w:r>
+      <w:r>
+        <w:t xml:space="preserve">unter Benutzung des Frameworks </w:t>
+      </w:r>
+      <w:proofErr w:type="spellStart"/>
+      <w:r>
+        <w:rPr>
+          <w:i/>
+        </w:rPr>
+        <w:t>TensorFlow</w:t>
+      </w:r>
+      <w:proofErr w:type="spellEnd"/>
+      <w:r>
+        <w:t xml:space="preserve">. </w:t>
+      </w:r>
+      <w:r>
+        <w:t xml:space="preserve">Um den Bilderkenner zu trainieren, werden von jedem Exponat circa 100 Fotos aus verschiedenen Winkeln und Abständen gemacht. Die Bilder liegen strukturiert auf dem Server und werden bei Serverstart eingelesen und zum Training benutzt. Die API erhält einen Endpunkt, welcher ein Bild empfangen kann. Dieses Bild zunächst auf dem Server gespeichert und dann vom Bilderkenner untersucht. </w:t>
+      </w:r>
+      <w:r>
+        <w:t xml:space="preserve">Das Ergebnis wird anhand der Wahrscheinlichkeit einer korrekten Erkennung in drei Kategorien eingeteilt. Ist die Erkennungswahrscheinlichkeit sehr hoch, werden die Informationen für das erkannte Exponat aus dem Datensatz geladen und als Antwort zurück an die HoloLens gesendet. </w:t>
+      </w:r>
+      <w:r>
+        <w:t xml:space="preserve">Ist nicht sicher, ob eine korrekte Erkennung stattgefunden hat, wird eine Fehlermeldung zurückgegeben. Kann das System davon ausgehen, dass kein Exponat erkannt wurde, wird nichts zurückgegeben. Durch diese Abstufung wird erreicht, dass </w:t>
+      </w:r>
+      <w:r>
+        <w:t>der Nutzer einerseits bei falscher fehlerhafter Erkennung sofort Feedback erhält und nochmals die Erkennung starten kann und andererseits nicht dauerhaft Fehlermeldungen erhält, obwohl er die Bilderkennung nicht absichtlich ausgelöst hat. Letzteres kann bei der oben beschriebenen automatischen Auslösung durchaus passieren.</w:t>
+      </w:r>
+    </w:p>
+    <w:p>
+      <w:pPr>
+        <w:spacing w:line="276" w:lineRule="auto"/>
+        <w:jc w:val="both"/>
+      </w:pPr>
+      <w:r>
+        <w:t xml:space="preserve">Ist die Erkennung abgeschlossen, wird das hochgeladene Bild wieder gelöscht. Außerdem wird bei erfolgreicher Erkennung </w:t>
+      </w:r>
+      <w:r>
+        <w:t xml:space="preserve">die ID des erkannten Objekts in der </w:t>
+      </w:r>
+      <w:r>
+        <w:rPr>
+          <w:i/>
+        </w:rPr>
+        <w:t>MySQL</w:t>
+      </w:r>
+      <w:r>
+        <w:t xml:space="preserve"> Datenbank abgespeichert, um später eine Empfehlung aussprechen zu können.</w:t>
+      </w:r>
+      <w:bookmarkStart w:id="0" w:name="_GoBack"/>
+      <w:bookmarkEnd w:id="0"/>
+    </w:p>
     <w:p/>
     <w:p>
       <w:pPr>

</xml_diff>

<commit_message>
#8: added missing words and minor corrections
</commit_message>
<xml_diff>
--- a/Abgaben/Abgabe Teil 2_Hauser_Peiser.docx
+++ b/Abgaben/Abgabe Teil 2_Hauser_Peiser.docx
@@ -56,10 +56,34 @@
         <w:t>-</w:t>
       </w:r>
       <w:r>
-        <w:t xml:space="preserve">Brille kann der Nutzer seine Umgebung und somit auch das Museum und dessen Exponate ungestört wahrnehmen. Möchte der Nutzer mehr über ein Exponat erfahren, kann er über durch Benutzung der Bilderkennung zunächst allgemeine, auf Wunsch auch weiterführende, Informationen einblenden lassen. Die Bilderkennung kann über drei verschiedene Methoden ausgelöst werden. </w:t>
-      </w:r>
-      <w:r>
-        <w:t>Möchte der Nutzer auf eine manuelle Lösung setzen, kann er entweder den mit der HoloLens mitgelieferten „Klicker“ betätigen oder die „Klick“-Geste ausführen. Außerdem wird eine automatische Auslösung implementiert. Wenn sich das Blickfeld des Nutzers für zwei Sekunden nicht bzw. nur unwesentlich verändert, wird ebenfalls die Bilderkennung gestartet. Während dieser zwei Sekunden, erhält der Nutzer über einen sich füllenden Kreis Feedback über den Status der automatischen Erkennung.</w:t>
+        <w:t xml:space="preserve">Brille kann der Nutzer seine Umgebung und somit auch das Museum und dessen Exponate ungestört wahrnehmen. Möchte der Nutzer mehr über ein Exponat erfahren, </w:t>
+      </w:r>
+      <w:r>
+        <w:t>kann</w:t>
+      </w:r>
+      <w:r>
+        <w:t xml:space="preserve"> er durch Benutzung der Bilderkennung zunächst allgemeine, auf Wunsch auch weiterführende, Informationen einblenden lassen. Die Bilderkennung </w:t>
+      </w:r>
+      <w:r>
+        <w:t>kann</w:t>
+      </w:r>
+      <w:r>
+        <w:t xml:space="preserve"> über drei verschiedene Methoden ausgelöst werden. </w:t>
+      </w:r>
+      <w:r>
+        <w:t xml:space="preserve">Möchte der Nutzer auf eine manuelle Lösung setzen, </w:t>
+      </w:r>
+      <w:r>
+        <w:t>ist es ihm möglich</w:t>
+      </w:r>
+      <w:r>
+        <w:t xml:space="preserve"> entweder den mit der HoloLens mitgelieferten „Klicker“</w:t>
+      </w:r>
+      <w:r>
+        <w:t xml:space="preserve"> zu</w:t>
+      </w:r>
+      <w:r>
+        <w:t xml:space="preserve"> betätigen oder die „Klick“-Geste ausführen. Außerdem wird eine automatische Auslösung implementiert. Wenn sich das Blickfeld des Nutzers für zwei Sekunden nicht bzw. nur unwesentlich verändert, wird ebenfalls die Bilderkennung gestartet. Während dieser zwei Sekunden, erhält der Nutzer über einen sich füllenden Kreis Feedback über den Status der automatischen Erkennung.</w:t>
       </w:r>
       <w:r>
         <w:t xml:space="preserve"> In allen drei Fällen wird ein Bild vom aktuellen Blickfeld des Nutzers abgegriffen und über eine zu implementierende Schnittstelle an die API gesendet (siehe unten).</w:t>
@@ -104,7 +128,25 @@
       </w:r>
       <w:proofErr w:type="spellEnd"/>
       <w:r>
-        <w:t>-Informationen werden in einem kleinen Textfeld in einer Ecke des Blickfelds angezeigt. Über nicht erfolgreiche Bilderkennungsversuche wird der Nutzer nur informiert, wenn er die Bilderkennung manuell gestartet hat oder wenn die ermittelte Wahrscheinlichkeit in einem noch zu bestimmenden Bereich liegt. Letzteres wird, wie an späterer Stelle erläutert wird, server-seitig entschieden.</w:t>
+        <w:t>-Informationen werden in einem kleinen Textfeld in einer Ecke des Blickfelds angezeigt. Über nicht erfolgreiche Bilderkennungsversuche wird der Nutzer nur informiert, wenn er die Bilderkennung manuell gestartet hat</w:t>
+      </w:r>
+      <w:r>
+        <w:t>,</w:t>
+      </w:r>
+      <w:r>
+        <w:t xml:space="preserve"> oder wenn die ermittelte Wahrscheinlichkeit in einem noch zu bestimmenden Bereich liegt. Letzteres wird</w:t>
+      </w:r>
+      <w:r>
+        <w:t xml:space="preserve"> </w:t>
+      </w:r>
+      <w:r>
+        <w:t>server-seitig entschieden</w:t>
+      </w:r>
+      <w:r>
+        <w:t xml:space="preserve"> und an späterer Stelle genauer erläutert</w:t>
+      </w:r>
+      <w:r>
+        <w:t>.</w:t>
       </w:r>
       <w:r>
         <w:t xml:space="preserve"> Da die Exponat-Informationen bereits aufbereitet an die HoloLens geschickt werden, kann die Aufteilung in Kategorien problemlos erfolgen. Diese sind über entsprechende Buttons zugänglich.</w:t>
@@ -245,13 +287,24 @@
         <w:t xml:space="preserve">. </w:t>
       </w:r>
       <w:r>
-        <w:t xml:space="preserve">Um den Bilderkenner zu trainieren, werden von jedem Exponat circa 100 Fotos aus verschiedenen Winkeln und Abständen gemacht. Die Bilder liegen strukturiert auf dem Server und werden bei Serverstart eingelesen und zum Training benutzt. Die API erhält einen Endpunkt, welcher ein Bild empfangen kann. Dieses Bild zunächst auf dem Server gespeichert und dann vom Bilderkenner untersucht. </w:t>
+        <w:t>Um den Bilderkenner zu trainieren, werden von jedem Exponat circa 100 Fotos aus verschiedenen Winkeln und Abständen gemacht. Die Bilder liegen strukturiert auf dem Server und werden bei Serverstart eingelesen und zum Training benutzt. Die API erhält einen Endpunkt, welcher ein Bild empfangen kann. Dieses Bild</w:t>
+      </w:r>
+      <w:r>
+        <w:t xml:space="preserve"> wird</w:t>
+      </w:r>
+      <w:r>
+        <w:t xml:space="preserve"> zunächst auf dem Server gespeichert und dann vom Bilderkenner untersucht. </w:t>
       </w:r>
       <w:r>
         <w:t xml:space="preserve">Das Ergebnis wird anhand der Wahrscheinlichkeit einer korrekten Erkennung in drei Kategorien eingeteilt. Ist die Erkennungswahrscheinlichkeit sehr hoch, werden die Informationen für das erkannte Exponat aus dem Datensatz geladen und als Antwort zurück an die HoloLens gesendet. </w:t>
       </w:r>
       <w:r>
-        <w:t xml:space="preserve">Ist nicht sicher, ob eine korrekte Erkennung stattgefunden hat, wird eine Fehlermeldung zurückgegeben. Kann das System davon ausgehen, dass kein Exponat erkannt wurde, wird nichts zurückgegeben. Durch diese Abstufung wird erreicht, dass </w:t>
+        <w:t>Ist nicht sicher, ob eine korrekte Erkennung stattgefunden hat, wird eine Fehlermeldung zurück</w:t>
+      </w:r>
+      <w:bookmarkStart w:id="0" w:name="_GoBack"/>
+      <w:bookmarkEnd w:id="0"/>
+      <w:r>
+        <w:t xml:space="preserve">gegeben. Kann das System davon ausgehen, dass kein Exponat erkannt wurde, wird nichts zurückgegeben. Durch diese Abstufung wird erreicht, dass </w:t>
       </w:r>
       <w:r>
         <w:t>der Nutzer einerseits bei falscher fehlerhafter Erkennung sofort Feedback erhält und nochmals die Erkennung starten kann und andererseits nicht dauerhaft Fehlermeldungen erhält, obwohl er die Bilderkennung nicht absichtlich ausgelöst hat. Letzteres kann bei der oben beschriebenen automatischen Auslösung durchaus passieren.</w:t>
@@ -330,115 +383,9 @@
       <w:r>
         <w:t xml:space="preserve"> implementiert werden. Das setzt voraus, dass wir die Objekte entsprechend auswählen, um sie in Kategorien unterteilen zu können und korrespondierend im XML-Dokument </w:t>
       </w:r>
-      <w:commentRangeStart w:id="0"/>
+      <w:commentRangeStart w:id="1"/>
       <w:r>
         <w:t>auszeichnen</w:t>
-      </w:r>
-      <w:commentRangeEnd w:id="0"/>
-      <w:r>
-        <w:rPr>
-          <w:rStyle w:val="Kommentarzeichen"/>
-        </w:rPr>
-        <w:commentReference w:id="0"/>
-      </w:r>
-      <w:r>
-        <w:t>.</w:t>
-      </w:r>
-      <w:r>
-        <w:t xml:space="preserve"> Dieses Dokument untergliedert sich in die einzelnen Objekte die mittels einer eindeutigen ID identifizierbar sind. Jedes Objekt erhält mehrere Elemente, wie zum Beispiel Name, Kategorie, Jahr, Hersteller und eine Kurzbeschreibung. Weitere Elemente um mehr Informationen zu einem Objekt zu erhalten, werden mittels Attributen ausgezeichnet und anhand des Wertes spezifiziert.</w:t>
-      </w:r>
-    </w:p>
-    <w:p>
-      <w:pPr>
-        <w:jc w:val="both"/>
-      </w:pPr>
-    </w:p>
-    <w:p>
-      <w:pPr>
-        <w:pStyle w:val="berschrift2"/>
-      </w:pPr>
-      <w:proofErr w:type="spellStart"/>
-      <w:r>
-        <w:t>Recommendersystem</w:t>
-      </w:r>
-      <w:proofErr w:type="spellEnd"/>
-    </w:p>
-    <w:p>
-      <w:r>
-        <w:t xml:space="preserve">Der </w:t>
-      </w:r>
-      <w:proofErr w:type="spellStart"/>
-      <w:r>
-        <w:t>Recommender</w:t>
-      </w:r>
-      <w:proofErr w:type="spellEnd"/>
-      <w:r>
-        <w:t xml:space="preserve"> soll</w:t>
-      </w:r>
-      <w:r>
-        <w:t xml:space="preserve"> serverseitig implementiert werden. Dabei ist es zunächst nur angedacht auf </w:t>
-      </w:r>
-      <w:r>
-        <w:t>den aktuellen</w:t>
-      </w:r>
-      <w:r>
-        <w:t xml:space="preserve"> Nutzer</w:t>
-      </w:r>
-      <w:r>
-        <w:t xml:space="preserve"> zu</w:t>
-      </w:r>
-      <w:r>
-        <w:t xml:space="preserve"> reagieren </w:t>
-      </w:r>
-      <w:r>
-        <w:t>um</w:t>
-      </w:r>
-      <w:r>
-        <w:t xml:space="preserve"> diesem Vorschläge unterbreiten zu können</w:t>
-      </w:r>
-      <w:r>
-        <w:t xml:space="preserve"> ausgehend von seinen eigenen bisherigen erfassten Daten</w:t>
-      </w:r>
-      <w:r>
-        <w:t xml:space="preserve">. Wie es bei </w:t>
-      </w:r>
-      <w:proofErr w:type="spellStart"/>
-      <w:r>
-        <w:t>Recommendern</w:t>
-      </w:r>
-      <w:proofErr w:type="spellEnd"/>
-      <w:r>
-        <w:t xml:space="preserve"> üblich ist, wird die </w:t>
-      </w:r>
-      <w:r>
-        <w:lastRenderedPageBreak/>
-        <w:t xml:space="preserve">Empfehlung für ein weiteres Objekt erst nach einer gewissen Anzahl an Objekten geliefert. Diese wird im Verlauf der Implementierung oder in einer </w:t>
-      </w:r>
-      <w:proofErr w:type="spellStart"/>
-      <w:r>
-        <w:t>Testing</w:t>
-      </w:r>
-      <w:proofErr w:type="spellEnd"/>
-      <w:r>
-        <w:t>-Phase genauer bestimmt werden können.</w:t>
-      </w:r>
-      <w:r>
-        <w:t xml:space="preserve"> Der </w:t>
-      </w:r>
-      <w:proofErr w:type="spellStart"/>
-      <w:r>
-        <w:t>Recommender</w:t>
-      </w:r>
-      <w:proofErr w:type="spellEnd"/>
-      <w:r>
-        <w:t xml:space="preserve"> soll ausgelöst werden, wenn der Nutzer den Bereich eines Exponates verlässt, um den Museumsbesucher nicht während einer Objekterkennung oder dem Lesen von Objektinformationen abzulenken.</w:t>
-      </w:r>
-      <w:r>
-        <w:t xml:space="preserve"> Die Empfehlung selbst soll auf Wahrscheinlichkeiten basieren und wird gegebenenfalls aus einem gewichteten Durchschnittswert der Betrachtungsreihenfolge oder der Betrachtungsdauer </w:t>
-      </w:r>
-      <w:commentRangeStart w:id="1"/>
-      <w:r>
-        <w:t>gebildet</w:t>
       </w:r>
       <w:commentRangeEnd w:id="1"/>
       <w:r>
@@ -451,44 +398,103 @@
         <w:t>.</w:t>
       </w:r>
       <w:r>
-        <w:t xml:space="preserve"> Um zu verhindern, dass der Benutzer aufgrund der zuerst betrachteten Objekte nur noch Exponate dieser Kategorie</w:t>
-      </w:r>
-      <w:r>
-        <w:t xml:space="preserve"> als</w:t>
-      </w:r>
-      <w:r>
-        <w:t xml:space="preserve"> </w:t>
-      </w:r>
-      <w:r>
-        <w:t>V</w:t>
-      </w:r>
-      <w:r>
-        <w:t>or</w:t>
-      </w:r>
-      <w:r>
-        <w:t>schlag</w:t>
-      </w:r>
-      <w:r>
-        <w:t xml:space="preserve"> </w:t>
-      </w:r>
-      <w:r>
-        <w:t>erhält</w:t>
-      </w:r>
-      <w:r>
-        <w:t xml:space="preserve">, ordnen wir den Kategorien zunächst eine bestimmte relative Häufigkeit zu. </w:t>
-      </w:r>
-      <w:r>
-        <w:t>Dies ermöglicht es die relativen Häufigkeiten der Kategorien mit der aktuell betrachteten Kategorie jeweils zu verrechnen und daher mit höherer Wahrscheinlichkeit ein Exponat aus der bevorzug</w:t>
-      </w:r>
-      <w:r>
-        <w:t>t</w:t>
-      </w:r>
-      <w:r>
-        <w:t xml:space="preserve">en Kategorie als Vorschlag zu erhalten. Zudem ist jedoch sichergestellt, dass auch Exponate aus einer anderen </w:t>
+        <w:t xml:space="preserve"> Dieses Dokument untergliedert sich in die einzelnen Objekte die mittels einer eindeutigen ID identifizierbar sind. Jedes Objekt erhält mehrere Elemente, wie zum Beispiel Name, Kategorie, Jahr, Hersteller und eine Kurzbeschreibung. Weitere Elemente um mehr Informationen zu einem Objekt zu erhalten, werden mittels Attributen ausgezeichnet und anhand des Wertes spezifiziert.</w:t>
+      </w:r>
+    </w:p>
+    <w:p>
+      <w:pPr>
+        <w:jc w:val="both"/>
+      </w:pPr>
+    </w:p>
+    <w:p>
+      <w:pPr>
+        <w:pStyle w:val="berschrift2"/>
+      </w:pPr>
+      <w:proofErr w:type="spellStart"/>
+      <w:r>
+        <w:t>Recommendersystem</w:t>
+      </w:r>
+      <w:proofErr w:type="spellEnd"/>
+    </w:p>
+    <w:p>
+      <w:pPr>
+        <w:spacing w:line="276" w:lineRule="auto"/>
+      </w:pPr>
+      <w:r>
+        <w:t xml:space="preserve">Der </w:t>
+      </w:r>
+      <w:proofErr w:type="spellStart"/>
+      <w:r>
+        <w:t>Recommender</w:t>
+      </w:r>
+      <w:proofErr w:type="spellEnd"/>
+      <w:r>
+        <w:t xml:space="preserve"> soll</w:t>
+      </w:r>
+      <w:r>
+        <w:t xml:space="preserve"> serverseitig implementiert werden. Dabei ist es zunächst nur angedacht auf </w:t>
+      </w:r>
+      <w:r>
+        <w:t>den aktuellen</w:t>
+      </w:r>
+      <w:r>
+        <w:t xml:space="preserve"> Nutzer</w:t>
+      </w:r>
+      <w:r>
+        <w:t xml:space="preserve"> zu</w:t>
+      </w:r>
+      <w:r>
+        <w:t xml:space="preserve"> reagieren </w:t>
+      </w:r>
+      <w:r>
+        <w:t>um</w:t>
+      </w:r>
+      <w:r>
+        <w:t xml:space="preserve"> diesem Vorschläge unterbreiten zu können</w:t>
+      </w:r>
+      <w:r>
+        <w:t xml:space="preserve"> ausgehend von seinen eigenen bisherigen erfassten Daten</w:t>
+      </w:r>
+      <w:r>
+        <w:t xml:space="preserve">. Wie es bei </w:t>
+      </w:r>
+      <w:proofErr w:type="spellStart"/>
+      <w:r>
+        <w:t>Recommendern</w:t>
+      </w:r>
+      <w:proofErr w:type="spellEnd"/>
+      <w:r>
+        <w:t xml:space="preserve"> üblich ist, wird die </w:t>
+      </w:r>
+      <w:r>
+        <w:lastRenderedPageBreak/>
+        <w:t xml:space="preserve">Empfehlung für ein weiteres Objekt erst nach einer gewissen Anzahl an Objekten geliefert. Diese wird im Verlauf der Implementierung oder in einer </w:t>
+      </w:r>
+      <w:proofErr w:type="spellStart"/>
+      <w:r>
+        <w:t>Testing</w:t>
+      </w:r>
+      <w:proofErr w:type="spellEnd"/>
+      <w:r>
+        <w:t>-Phase genauer bestimmt werden können.</w:t>
+      </w:r>
+      <w:r>
+        <w:t xml:space="preserve"> Der </w:t>
+      </w:r>
+      <w:proofErr w:type="spellStart"/>
+      <w:r>
+        <w:t>Recommender</w:t>
+      </w:r>
+      <w:proofErr w:type="spellEnd"/>
+      <w:r>
+        <w:t xml:space="preserve"> soll ausgelöst werden, wenn der Nutzer den Bereich eines Exponates verlässt, um den Museumsbesucher nicht während einer Objekterkennung oder dem Lesen von Objektinformationen abzulenken.</w:t>
+      </w:r>
+      <w:r>
+        <w:t xml:space="preserve"> Die Empfehlung selbst soll auf Wahrscheinlichkeiten basieren und wird gegebenenfalls aus einem gewichteten Durchschnittswert der Betrachtungsreihenfolge oder der Betrachtungsdauer </w:t>
       </w:r>
       <w:commentRangeStart w:id="2"/>
       <w:r>
-        <w:t xml:space="preserve">Kategorie </w:t>
+        <w:t>gebildet</w:t>
       </w:r>
       <w:commentRangeEnd w:id="2"/>
       <w:r>
@@ -498,13 +504,60 @@
         <w:commentReference w:id="2"/>
       </w:r>
       <w:r>
+        <w:t>.</w:t>
+      </w:r>
+      <w:r>
+        <w:t xml:space="preserve"> Um zu verhindern, dass der Benutzer aufgrund der zuerst betrachteten Objekte nur noch Exponate dieser Kategorie</w:t>
+      </w:r>
+      <w:r>
+        <w:t xml:space="preserve"> als</w:t>
+      </w:r>
+      <w:r>
+        <w:t xml:space="preserve"> </w:t>
+      </w:r>
+      <w:r>
+        <w:t>V</w:t>
+      </w:r>
+      <w:r>
+        <w:t>or</w:t>
+      </w:r>
+      <w:r>
+        <w:t>schlag</w:t>
+      </w:r>
+      <w:r>
+        <w:t xml:space="preserve"> </w:t>
+      </w:r>
+      <w:r>
+        <w:t>erhält</w:t>
+      </w:r>
+      <w:r>
+        <w:t xml:space="preserve">, ordnen wir den Kategorien zunächst eine bestimmte relative Häufigkeit zu. </w:t>
+      </w:r>
+      <w:r>
+        <w:t>Dies ermöglicht es die relativen Häufigkeiten der Kategorien mit der aktuell betrachteten Kategorie jeweils zu verrechnen und daher mit höherer Wahrscheinlichkeit ein Exponat aus der bevorzug</w:t>
+      </w:r>
+      <w:r>
+        <w:t>t</w:t>
+      </w:r>
+      <w:r>
+        <w:t xml:space="preserve">en Kategorie als Vorschlag zu erhalten. Zudem ist jedoch sichergestellt, dass auch Exponate aus einer anderen </w:t>
+      </w:r>
+      <w:commentRangeStart w:id="3"/>
+      <w:r>
+        <w:t xml:space="preserve">Kategorie </w:t>
+      </w:r>
+      <w:commentRangeEnd w:id="3"/>
+      <w:r>
+        <w:rPr>
+          <w:rStyle w:val="Kommentarzeichen"/>
+        </w:rPr>
+        <w:commentReference w:id="3"/>
+      </w:r>
+      <w:r>
         <w:t>berücksichtigt werden.</w:t>
       </w:r>
     </w:p>
-    <w:p>
-      <w:bookmarkStart w:id="3" w:name="_GoBack"/>
-      <w:bookmarkEnd w:id="3"/>
-    </w:p>
+    <w:p/>
     <w:sectPr>
       <w:pgSz w:w="11906" w:h="16838"/>
       <w:pgMar w:top="1417" w:right="1417" w:bottom="1134" w:left="1417" w:header="708" w:footer="708" w:gutter="0"/>
@@ -517,7 +570,7 @@
 
 <file path=word/comments.xml><?xml version="1.0" encoding="utf-8"?>
 <w:comments xmlns:wpc="http://schemas.microsoft.com/office/word/2010/wordprocessingCanvas" xmlns:cx="http://schemas.microsoft.com/office/drawing/2014/chartex" xmlns:cx1="http://schemas.microsoft.com/office/drawing/2015/9/8/chartex" xmlns:cx2="http://schemas.microsoft.com/office/drawing/2015/10/21/chartex" xmlns:cx3="http://schemas.microsoft.com/office/drawing/2016/5/9/chartex" xmlns:cx4="http://schemas.microsoft.com/office/drawing/2016/5/10/chartex" xmlns:cx5="http://schemas.microsoft.com/office/drawing/2016/5/11/chartex" xmlns:cx6="http://schemas.microsoft.com/office/drawing/2016/5/12/chartex" xmlns:cx7="http://schemas.microsoft.com/office/drawing/2016/5/13/chartex" xmlns:cx8="http://schemas.microsoft.com/office/drawing/2016/5/14/chartex" xmlns:mc="http://schemas.openxmlformats.org/markup-compatibility/2006" xmlns:aink="http://schemas.microsoft.com/office/drawing/2016/ink" xmlns:am3d="http://schemas.microsoft.com/office/drawing/2017/model3d" xmlns:o="urn:schemas-microsoft-com:office:office" xmlns:r="http://schemas.openxmlformats.org/officeDocument/2006/relationships" xmlns:m="http://schemas.openxmlformats.org/officeDocument/2006/math" xmlns:v="urn:schemas-microsoft-com:vml" xmlns:wp14="http://schemas.microsoft.com/office/word/2010/wordprocessingDrawing" xmlns:wp="http://schemas.openxmlformats.org/drawingml/2006/wordprocessingDrawing" xmlns:w10="urn:schemas-microsoft-com:office:word" xmlns:w="http://schemas.openxmlformats.org/wordprocessingml/2006/main" xmlns:w14="http://schemas.microsoft.com/office/word/2010/wordml" xmlns:w15="http://schemas.microsoft.com/office/word/2012/wordml" xmlns:w16cid="http://schemas.microsoft.com/office/word/2016/wordml/cid" xmlns:w16se="http://schemas.microsoft.com/office/word/2015/wordml/symex" xmlns:wpg="http://schemas.microsoft.com/office/word/2010/wordprocessingGroup" xmlns:wpi="http://schemas.microsoft.com/office/word/2010/wordprocessingInk" xmlns:wne="http://schemas.microsoft.com/office/word/2006/wordml" xmlns:wps="http://schemas.microsoft.com/office/word/2010/wordprocessingShape" mc:Ignorable="w14 w15 w16se w16cid wp14">
-  <w:comment w:id="0" w:author="Sebastian Peiser" w:date="2018-07-12T16:45:00Z" w:initials="SP">
+  <w:comment w:id="1" w:author="Sebastian Peiser" w:date="2018-07-12T16:45:00Z" w:initials="SP">
     <w:p>
       <w:pPr>
         <w:pStyle w:val="Kommentartext"/>
@@ -549,7 +602,7 @@
       <w:proofErr w:type="spellEnd"/>
     </w:p>
   </w:comment>
-  <w:comment w:id="1" w:author="Sebastian Peiser" w:date="2018-07-12T16:46:00Z" w:initials="SP">
+  <w:comment w:id="2" w:author="Sebastian Peiser" w:date="2018-07-12T16:46:00Z" w:initials="SP">
     <w:p>
       <w:pPr>
         <w:pStyle w:val="Kommentartext"/>
@@ -632,7 +685,7 @@
       </w:r>
     </w:p>
   </w:comment>
-  <w:comment w:id="2" w:author="Tobias Hauser" w:date="2018-07-15T20:41:00Z" w:initials="TH">
+  <w:comment w:id="3" w:author="Tobias Hauser" w:date="2018-07-15T20:41:00Z" w:initials="TH">
     <w:p>
       <w:pPr>
         <w:pStyle w:val="Kommentartext"/>

</xml_diff>

<commit_message>
#8: Made some corrections and a comment
</commit_message>
<xml_diff>
--- a/Abgaben/Abgabe Teil 2_Hauser_Peiser.docx
+++ b/Abgaben/Abgabe Teil 2_Hauser_Peiser.docx
@@ -299,12 +299,7 @@
         <w:t xml:space="preserve">Das Ergebnis wird anhand der Wahrscheinlichkeit einer korrekten Erkennung in drei Kategorien eingeteilt. Ist die Erkennungswahrscheinlichkeit sehr hoch, werden die Informationen für das erkannte Exponat aus dem Datensatz geladen und als Antwort zurück an die HoloLens gesendet. </w:t>
       </w:r>
       <w:r>
-        <w:t>Ist nicht sicher, ob eine korrekte Erkennung stattgefunden hat, wird eine Fehlermeldung zurück</w:t>
-      </w:r>
-      <w:bookmarkStart w:id="0" w:name="_GoBack"/>
-      <w:bookmarkEnd w:id="0"/>
-      <w:r>
-        <w:t xml:space="preserve">gegeben. Kann das System davon ausgehen, dass kein Exponat erkannt wurde, wird nichts zurückgegeben. Durch diese Abstufung wird erreicht, dass </w:t>
+        <w:t xml:space="preserve">Ist nicht sicher, ob eine korrekte Erkennung stattgefunden hat, wird eine Fehlermeldung zurückgegeben. Kann das System davon ausgehen, dass kein Exponat erkannt wurde, wird nichts zurückgegeben. Durch diese Abstufung wird erreicht, dass </w:t>
       </w:r>
       <w:r>
         <w:t>der Nutzer einerseits bei falscher fehlerhafter Erkennung sofort Feedback erhält und nochmals die Erkennung starten kann und andererseits nicht dauerhaft Fehlermeldungen erhält, obwohl er die Bilderkennung nicht absichtlich ausgelöst hat. Letzteres kann bei der oben beschriebenen automatischen Auslösung durchaus passieren.</w:t>
@@ -346,10 +341,40 @@
         <w:jc w:val="both"/>
       </w:pPr>
       <w:r>
-        <w:t xml:space="preserve">Zur Bilderkennung im Kontext der IT-Sammlung werden neben den 100 Fotos noch die vorhandenen Informationen der bereits ausgestellten Informationstafeln, als auch relevante Information aus einer vorhandenen Datenbank begutachtet und aufbereitet. </w:t>
-      </w:r>
-      <w:r>
-        <w:t xml:space="preserve">Durch Umstrukturierung der vorhandenen Daten ergibt sich die Möglichkeit die Informationen in vordefinierte Interessensgebiete einzuordnen. Der Datensatz an sich wird als XML Dokument auf einem Server hinterlegt. Hier wird </w:t>
+        <w:t xml:space="preserve">Zur Bilderkennung im Kontext der IT-Sammlung werden neben den 100 Fotos </w:t>
+      </w:r>
+      <w:r>
+        <w:t xml:space="preserve">pro Exponat </w:t>
+      </w:r>
+      <w:r>
+        <w:t>noch die vorhandenen Informationen der bereits ausgestellten Informationstafeln, auch relevante Information</w:t>
+      </w:r>
+      <w:r>
+        <w:t>en</w:t>
+      </w:r>
+      <w:r>
+        <w:t xml:space="preserve"> aus einer vorhandenen Datenbank begutachtet und aufbereitet. </w:t>
+      </w:r>
+      <w:r>
+        <w:t xml:space="preserve">Durch </w:t>
+      </w:r>
+      <w:r>
+        <w:t xml:space="preserve">die </w:t>
+      </w:r>
+      <w:r>
+        <w:t xml:space="preserve">Umstrukturierung der vorhandenen Daten ergibt sich die Möglichkeit die Informationen in vordefinierte Interessensgebiete einzuordnen. Der Datensatz an sich wird als XML Dokument auf </w:t>
+      </w:r>
+      <w:r>
+        <w:t>dem</w:t>
+      </w:r>
+      <w:r>
+        <w:t xml:space="preserve"> Server hinterlegt. Hier</w:t>
+      </w:r>
+      <w:r>
+        <w:t>für</w:t>
+      </w:r>
+      <w:r>
+        <w:t xml:space="preserve"> wird </w:t>
       </w:r>
       <w:r>
         <w:t>einer der beiden oben genannten Hosting-Provider verwendet</w:t>
@@ -358,7 +383,13 @@
         <w:t xml:space="preserve">. </w:t>
       </w:r>
       <w:r>
-        <w:t xml:space="preserve">Somit ist sichergestellt, dass auf dem Server für die Fotos als auch den Datensatz genügend Speicher zur Verfügung steht. </w:t>
+        <w:t xml:space="preserve">Somit ist sichergestellt, dass auf dem Server </w:t>
+      </w:r>
+      <w:r>
+        <w:t xml:space="preserve">sowohl </w:t>
+      </w:r>
+      <w:r>
+        <w:t xml:space="preserve">für die Fotos als auch den Datensatz genügend Speicher zur Verfügung steht. </w:t>
       </w:r>
     </w:p>
     <w:p>
@@ -381,120 +412,211 @@
       </w:r>
       <w:proofErr w:type="spellEnd"/>
       <w:r>
-        <w:t xml:space="preserve"> implementiert werden. Das setzt voraus, dass wir die Objekte entsprechend auswählen, um sie in Kategorien unterteilen zu können und korrespondierend im XML-Dokument </w:t>
-      </w:r>
-      <w:commentRangeStart w:id="1"/>
-      <w:r>
-        <w:t>auszeichnen</w:t>
-      </w:r>
-      <w:commentRangeEnd w:id="1"/>
+        <w:t xml:space="preserve"> implementiert werden. Das setzt voraus, dass die Objekte entsprechend </w:t>
+      </w:r>
+      <w:r>
+        <w:t>ausgewählt werden</w:t>
+      </w:r>
+      <w:r>
+        <w:t>, um sie in Kategorien unterteilen und korrespondierend im XML-Dokument auszeichnen</w:t>
+      </w:r>
+      <w:r>
+        <w:t xml:space="preserve"> zu können</w:t>
+      </w:r>
+      <w:r>
+        <w:t>.</w:t>
+      </w:r>
+      <w:r>
+        <w:t xml:space="preserve"> Dieses Dokument untergliedert sich in die einzelnen Objekte</w:t>
+      </w:r>
+      <w:r>
+        <w:t>,</w:t>
+      </w:r>
+      <w:r>
+        <w:t xml:space="preserve"> die mittels einer eindeutigen ID identifizierbar sind. Jedes Objekt erhält mehrere Elemente, wie zum Beispiel Name, Kategorie, Jahr, Hersteller und eine Kurzbeschreibung. Weitere Elemente</w:t>
+      </w:r>
+      <w:r>
+        <w:t>,</w:t>
+      </w:r>
+      <w:r>
+        <w:t xml:space="preserve"> um mehr Informationen zu einem Objekt zu erhalten, werden mittels Attributen ausgezeichnet und anhand des Wertes spezifiziert.</w:t>
+      </w:r>
+    </w:p>
+    <w:p>
+      <w:pPr>
+        <w:jc w:val="both"/>
+      </w:pPr>
+    </w:p>
+    <w:p>
+      <w:pPr>
+        <w:pStyle w:val="berschrift2"/>
+      </w:pPr>
+      <w:proofErr w:type="spellStart"/>
+      <w:r>
+        <w:t>Recommendersystem</w:t>
+      </w:r>
+      <w:proofErr w:type="spellEnd"/>
+    </w:p>
+    <w:p>
+      <w:pPr>
+        <w:spacing w:line="276" w:lineRule="auto"/>
+        <w:jc w:val="both"/>
+      </w:pPr>
+      <w:r>
+        <w:t xml:space="preserve">Der </w:t>
+      </w:r>
+      <w:proofErr w:type="spellStart"/>
+      <w:r>
+        <w:t>Recommender</w:t>
+      </w:r>
+      <w:proofErr w:type="spellEnd"/>
+      <w:r>
+        <w:t xml:space="preserve"> soll</w:t>
+      </w:r>
+      <w:r>
+        <w:t xml:space="preserve"> serverseitig implementiert werden. Dabei ist zunächst nur angedacht auf </w:t>
+      </w:r>
+      <w:r>
+        <w:t>den aktuellen</w:t>
+      </w:r>
+      <w:r>
+        <w:t xml:space="preserve"> Nutzer</w:t>
+      </w:r>
+      <w:r>
+        <w:t xml:space="preserve"> zu</w:t>
+      </w:r>
+      <w:r>
+        <w:t xml:space="preserve"> reagieren</w:t>
+      </w:r>
+      <w:r>
+        <w:t>,</w:t>
+      </w:r>
+      <w:r>
+        <w:t xml:space="preserve"> </w:t>
+      </w:r>
+      <w:r>
+        <w:t>um</w:t>
+      </w:r>
+      <w:r>
+        <w:t xml:space="preserve"> diesem</w:t>
+      </w:r>
+      <w:r>
+        <w:t>,</w:t>
+      </w:r>
+      <w:r>
+        <w:t xml:space="preserve"> </w:t>
+      </w:r>
+      <w:r>
+        <w:t>ausgehend von seinen eigenen bisherigen erfassten Daten</w:t>
+      </w:r>
+      <w:r>
+        <w:t>,</w:t>
+      </w:r>
+      <w:r>
+        <w:t xml:space="preserve"> </w:t>
+      </w:r>
+      <w:r>
+        <w:lastRenderedPageBreak/>
+        <w:t xml:space="preserve">Vorschläge unterbreiten zu können. </w:t>
+      </w:r>
+      <w:commentRangeStart w:id="0"/>
+      <w:r>
+        <w:t xml:space="preserve">Wie es bei </w:t>
+      </w:r>
+      <w:proofErr w:type="spellStart"/>
+      <w:r>
+        <w:t>Recommendern</w:t>
+      </w:r>
+      <w:proofErr w:type="spellEnd"/>
+      <w:r>
+        <w:t xml:space="preserve"> üblich ist, wird die Empfehlung für ein weiteres Objekt erst nach einer gewissen Anzahl an Objekten </w:t>
+      </w:r>
+      <w:commentRangeEnd w:id="0"/>
       <w:r>
         <w:rPr>
           <w:rStyle w:val="Kommentarzeichen"/>
         </w:rPr>
-        <w:commentReference w:id="1"/>
-      </w:r>
+        <w:commentReference w:id="0"/>
+      </w:r>
+      <w:r>
+        <w:t xml:space="preserve">geliefert. Diese wird im Verlauf der Implementierung </w:t>
+      </w:r>
+      <w:r>
+        <w:t>bzw.</w:t>
+      </w:r>
+      <w:r>
+        <w:t xml:space="preserve"> in einer </w:t>
+      </w:r>
+      <w:proofErr w:type="spellStart"/>
+      <w:r>
+        <w:t>Testing</w:t>
+      </w:r>
+      <w:proofErr w:type="spellEnd"/>
+      <w:r>
+        <w:t>-Phase genauer bestimmt werden können.</w:t>
+      </w:r>
+      <w:r>
+        <w:t xml:space="preserve"> Der </w:t>
+      </w:r>
+      <w:proofErr w:type="spellStart"/>
+      <w:r>
+        <w:t>Recommender</w:t>
+      </w:r>
+      <w:proofErr w:type="spellEnd"/>
+      <w:r>
+        <w:t xml:space="preserve"> soll ausgelöst werden, wenn der Nutzer den Bereich eines Exponates verlässt, um den Museumsbesucher nicht während einer Objekterkennung oder dem Lesen von Objektinformationen abzulenken.</w:t>
+      </w:r>
+      <w:r>
+        <w:t xml:space="preserve"> Die Empfehlung selbst soll auf Wahrscheinlichkeiten basieren und wird gegebenenfalls aus einem gewichteten Durchschnittswert der Betrachtungsreihenfolge oder der Betrachtungsdauer </w:t>
+      </w:r>
+      <w:bookmarkStart w:id="1" w:name="_GoBack"/>
+      <w:r>
+        <w:t>gebildet</w:t>
+      </w:r>
+      <w:bookmarkEnd w:id="1"/>
       <w:r>
         <w:t>.</w:t>
       </w:r>
       <w:r>
-        <w:t xml:space="preserve"> Dieses Dokument untergliedert sich in die einzelnen Objekte die mittels einer eindeutigen ID identifizierbar sind. Jedes Objekt erhält mehrere Elemente, wie zum Beispiel Name, Kategorie, Jahr, Hersteller und eine Kurzbeschreibung. Weitere Elemente um mehr Informationen zu einem Objekt zu erhalten, werden mittels Attributen ausgezeichnet und anhand des Wertes spezifiziert.</w:t>
-      </w:r>
-    </w:p>
-    <w:p>
-      <w:pPr>
-        <w:jc w:val="both"/>
-      </w:pPr>
-    </w:p>
-    <w:p>
-      <w:pPr>
-        <w:pStyle w:val="berschrift2"/>
-      </w:pPr>
-      <w:proofErr w:type="spellStart"/>
-      <w:r>
-        <w:t>Recommendersystem</w:t>
-      </w:r>
-      <w:proofErr w:type="spellEnd"/>
-    </w:p>
-    <w:p>
-      <w:pPr>
-        <w:spacing w:line="276" w:lineRule="auto"/>
-      </w:pPr>
-      <w:r>
-        <w:t xml:space="preserve">Der </w:t>
-      </w:r>
-      <w:proofErr w:type="spellStart"/>
-      <w:r>
-        <w:t>Recommender</w:t>
-      </w:r>
-      <w:proofErr w:type="spellEnd"/>
-      <w:r>
-        <w:t xml:space="preserve"> soll</w:t>
-      </w:r>
-      <w:r>
-        <w:t xml:space="preserve"> serverseitig implementiert werden. Dabei ist es zunächst nur angedacht auf </w:t>
-      </w:r>
-      <w:r>
-        <w:t>den aktuellen</w:t>
-      </w:r>
-      <w:r>
-        <w:t xml:space="preserve"> Nutzer</w:t>
-      </w:r>
-      <w:r>
-        <w:t xml:space="preserve"> zu</w:t>
-      </w:r>
-      <w:r>
-        <w:t xml:space="preserve"> reagieren </w:t>
-      </w:r>
-      <w:r>
-        <w:t>um</w:t>
-      </w:r>
-      <w:r>
-        <w:t xml:space="preserve"> diesem Vorschläge unterbreiten zu können</w:t>
-      </w:r>
-      <w:r>
-        <w:t xml:space="preserve"> ausgehend von seinen eigenen bisherigen erfassten Daten</w:t>
-      </w:r>
-      <w:r>
-        <w:t xml:space="preserve">. Wie es bei </w:t>
-      </w:r>
-      <w:proofErr w:type="spellStart"/>
-      <w:r>
-        <w:t>Recommendern</w:t>
-      </w:r>
-      <w:proofErr w:type="spellEnd"/>
-      <w:r>
-        <w:t xml:space="preserve"> üblich ist, wird die </w:t>
-      </w:r>
-      <w:r>
-        <w:lastRenderedPageBreak/>
-        <w:t xml:space="preserve">Empfehlung für ein weiteres Objekt erst nach einer gewissen Anzahl an Objekten geliefert. Diese wird im Verlauf der Implementierung oder in einer </w:t>
-      </w:r>
-      <w:proofErr w:type="spellStart"/>
-      <w:r>
-        <w:t>Testing</w:t>
-      </w:r>
-      <w:proofErr w:type="spellEnd"/>
-      <w:r>
-        <w:t>-Phase genauer bestimmt werden können.</w:t>
-      </w:r>
-      <w:r>
-        <w:t xml:space="preserve"> Der </w:t>
-      </w:r>
-      <w:proofErr w:type="spellStart"/>
-      <w:r>
-        <w:t>Recommender</w:t>
-      </w:r>
-      <w:proofErr w:type="spellEnd"/>
-      <w:r>
-        <w:t xml:space="preserve"> soll ausgelöst werden, wenn der Nutzer den Bereich eines Exponates verlässt, um den Museumsbesucher nicht während einer Objekterkennung oder dem Lesen von Objektinformationen abzulenken.</w:t>
-      </w:r>
-      <w:r>
-        <w:t xml:space="preserve"> Die Empfehlung selbst soll auf Wahrscheinlichkeiten basieren und wird gegebenenfalls aus einem gewichteten Durchschnittswert der Betrachtungsreihenfolge oder der Betrachtungsdauer </w:t>
+        <w:t xml:space="preserve"> Um zu verhindern, dass der Benutzer aufgrund der zuerst betrachteten Objekte nur noch Exponate dieser Kategorie</w:t>
+      </w:r>
+      <w:r>
+        <w:t xml:space="preserve"> als</w:t>
+      </w:r>
+      <w:r>
+        <w:t xml:space="preserve"> </w:t>
+      </w:r>
+      <w:r>
+        <w:t>V</w:t>
+      </w:r>
+      <w:r>
+        <w:t>or</w:t>
+      </w:r>
+      <w:r>
+        <w:t>schlag</w:t>
+      </w:r>
+      <w:r>
+        <w:t xml:space="preserve"> </w:t>
+      </w:r>
+      <w:r>
+        <w:t>erhält</w:t>
+      </w:r>
+      <w:r>
+        <w:t xml:space="preserve">, ordnen wir den Kategorien zunächst eine bestimmte relative Häufigkeit zu. </w:t>
+      </w:r>
+      <w:r>
+        <w:t>Dies ermöglicht es die relativen Häufigkeiten der Kategorien mit der aktuell betrachteten Kategorie jeweils zu verrechnen und daher mit höherer Wahrscheinlichkeit ein Exponat aus der bevorzug</w:t>
+      </w:r>
+      <w:r>
+        <w:t>t</w:t>
+      </w:r>
+      <w:r>
+        <w:t xml:space="preserve">en Kategorie als Vorschlag zu erhalten. Zudem ist jedoch sichergestellt, dass auch Exponate aus einer anderen </w:t>
       </w:r>
       <w:commentRangeStart w:id="2"/>
-      <w:r>
-        <w:t>gebildet</w:t>
+      <w:commentRangeStart w:id="3"/>
+      <w:r>
+        <w:t xml:space="preserve">Kategorie </w:t>
       </w:r>
       <w:commentRangeEnd w:id="2"/>
       <w:r>
@@ -502,49 +624,6 @@
           <w:rStyle w:val="Kommentarzeichen"/>
         </w:rPr>
         <w:commentReference w:id="2"/>
-      </w:r>
-      <w:r>
-        <w:t>.</w:t>
-      </w:r>
-      <w:r>
-        <w:t xml:space="preserve"> Um zu verhindern, dass der Benutzer aufgrund der zuerst betrachteten Objekte nur noch Exponate dieser Kategorie</w:t>
-      </w:r>
-      <w:r>
-        <w:t xml:space="preserve"> als</w:t>
-      </w:r>
-      <w:r>
-        <w:t xml:space="preserve"> </w:t>
-      </w:r>
-      <w:r>
-        <w:t>V</w:t>
-      </w:r>
-      <w:r>
-        <w:t>or</w:t>
-      </w:r>
-      <w:r>
-        <w:t>schlag</w:t>
-      </w:r>
-      <w:r>
-        <w:t xml:space="preserve"> </w:t>
-      </w:r>
-      <w:r>
-        <w:t>erhält</w:t>
-      </w:r>
-      <w:r>
-        <w:t xml:space="preserve">, ordnen wir den Kategorien zunächst eine bestimmte relative Häufigkeit zu. </w:t>
-      </w:r>
-      <w:r>
-        <w:t>Dies ermöglicht es die relativen Häufigkeiten der Kategorien mit der aktuell betrachteten Kategorie jeweils zu verrechnen und daher mit höherer Wahrscheinlichkeit ein Exponat aus der bevorzug</w:t>
-      </w:r>
-      <w:r>
-        <w:t>t</w:t>
-      </w:r>
-      <w:r>
-        <w:t xml:space="preserve">en Kategorie als Vorschlag zu erhalten. Zudem ist jedoch sichergestellt, dass auch Exponate aus einer anderen </w:t>
-      </w:r>
-      <w:commentRangeStart w:id="3"/>
-      <w:r>
-        <w:t xml:space="preserve">Kategorie </w:t>
       </w:r>
       <w:commentRangeEnd w:id="3"/>
       <w:r>
@@ -570,7 +649,7 @@
 
 <file path=word/comments.xml><?xml version="1.0" encoding="utf-8"?>
 <w:comments xmlns:wpc="http://schemas.microsoft.com/office/word/2010/wordprocessingCanvas" xmlns:cx="http://schemas.microsoft.com/office/drawing/2014/chartex" xmlns:cx1="http://schemas.microsoft.com/office/drawing/2015/9/8/chartex" xmlns:cx2="http://schemas.microsoft.com/office/drawing/2015/10/21/chartex" xmlns:cx3="http://schemas.microsoft.com/office/drawing/2016/5/9/chartex" xmlns:cx4="http://schemas.microsoft.com/office/drawing/2016/5/10/chartex" xmlns:cx5="http://schemas.microsoft.com/office/drawing/2016/5/11/chartex" xmlns:cx6="http://schemas.microsoft.com/office/drawing/2016/5/12/chartex" xmlns:cx7="http://schemas.microsoft.com/office/drawing/2016/5/13/chartex" xmlns:cx8="http://schemas.microsoft.com/office/drawing/2016/5/14/chartex" xmlns:mc="http://schemas.openxmlformats.org/markup-compatibility/2006" xmlns:aink="http://schemas.microsoft.com/office/drawing/2016/ink" xmlns:am3d="http://schemas.microsoft.com/office/drawing/2017/model3d" xmlns:o="urn:schemas-microsoft-com:office:office" xmlns:r="http://schemas.openxmlformats.org/officeDocument/2006/relationships" xmlns:m="http://schemas.openxmlformats.org/officeDocument/2006/math" xmlns:v="urn:schemas-microsoft-com:vml" xmlns:wp14="http://schemas.microsoft.com/office/word/2010/wordprocessingDrawing" xmlns:wp="http://schemas.openxmlformats.org/drawingml/2006/wordprocessingDrawing" xmlns:w10="urn:schemas-microsoft-com:office:word" xmlns:w="http://schemas.openxmlformats.org/wordprocessingml/2006/main" xmlns:w14="http://schemas.microsoft.com/office/word/2010/wordml" xmlns:w15="http://schemas.microsoft.com/office/word/2012/wordml" xmlns:w16cid="http://schemas.microsoft.com/office/word/2016/wordml/cid" xmlns:w16se="http://schemas.microsoft.com/office/word/2015/wordml/symex" xmlns:wpg="http://schemas.microsoft.com/office/word/2010/wordprocessingGroup" xmlns:wpi="http://schemas.microsoft.com/office/word/2010/wordprocessingInk" xmlns:wne="http://schemas.microsoft.com/office/word/2006/wordml" xmlns:wps="http://schemas.microsoft.com/office/word/2010/wordprocessingShape" mc:Ignorable="w14 w15 w16se w16cid wp14">
-  <w:comment w:id="1" w:author="Sebastian Peiser" w:date="2018-07-12T16:45:00Z" w:initials="SP">
+  <w:comment w:id="0" w:author="Sebastian Peiser" w:date="2018-07-16T20:07:00Z" w:initials="SP">
     <w:p>
       <w:pPr>
         <w:pStyle w:val="Kommentartext"/>
@@ -582,27 +661,19 @@
         <w:annotationRef/>
       </w:r>
       <w:r>
-        <w:t xml:space="preserve">Vielleicht den Aufbau der </w:t>
-      </w:r>
-      <w:proofErr w:type="spellStart"/>
-      <w:r>
-        <w:t>XMl</w:t>
-      </w:r>
-      <w:proofErr w:type="spellEnd"/>
-      <w:r>
-        <w:t xml:space="preserve"> Datei weiter beschreiben</w:t>
-      </w:r>
-      <w:r>
-        <w:t xml:space="preserve"> </w:t>
-      </w:r>
-      <w:proofErr w:type="spellStart"/>
-      <w:r>
-        <w:t>done</w:t>
-      </w:r>
-      <w:proofErr w:type="spellEnd"/>
+        <w:t xml:space="preserve">Ist das so üblich? Weiß nicht…Würde eher wir machen das nur, um die Leute nicht zu nerven </w:t>
+      </w:r>
+      <w:proofErr w:type="spellStart"/>
+      <w:r>
+        <w:t>bzw</w:t>
+      </w:r>
+      <w:proofErr w:type="spellEnd"/>
+      <w:r>
+        <w:t xml:space="preserve"> um sinnvolle Vorschläge zu haben.</w:t>
+      </w:r>
     </w:p>
   </w:comment>
-  <w:comment w:id="2" w:author="Sebastian Peiser" w:date="2018-07-12T16:46:00Z" w:initials="SP">
+  <w:comment w:id="2" w:author="Tobias Hauser" w:date="2018-07-15T20:41:00Z" w:initials="TH">
     <w:p>
       <w:pPr>
         <w:pStyle w:val="Kommentartext"/>
@@ -614,78 +685,19 @@
         <w:annotationRef/>
       </w:r>
       <w:r>
-        <w:t xml:space="preserve">…wird </w:t>
-      </w:r>
-      <w:proofErr w:type="gramStart"/>
-      <w:r>
-        <w:t>ausgelöst</w:t>
-      </w:r>
-      <w:proofErr w:type="gramEnd"/>
-      <w:r>
-        <w:t xml:space="preserve"> wenn Nutzer den Bereich des Exponates verlässt…</w:t>
-      </w:r>
-      <w:proofErr w:type="spellStart"/>
-      <w:r>
-        <w:t>done</w:t>
-      </w:r>
-      <w:proofErr w:type="spellEnd"/>
+        <w:t>Ich muss ständig Kategorie schreiben…</w:t>
+      </w:r>
     </w:p>
     <w:p>
       <w:pPr>
         <w:pStyle w:val="Kommentartext"/>
       </w:pPr>
       <w:r>
-        <w:t xml:space="preserve">Wie wird die Wahrscheinlichkeit berechnet? </w:t>
-      </w:r>
-      <w:proofErr w:type="spellStart"/>
-      <w:r>
-        <w:t>Done</w:t>
-      </w:r>
-      <w:proofErr w:type="spellEnd"/>
-      <w:r>
-        <w:t>?</w:t>
-      </w:r>
-    </w:p>
-    <w:p>
-      <w:pPr>
-        <w:pStyle w:val="Kommentartext"/>
-      </w:pPr>
-      <w:r>
-        <w:t>Exponate aus anderen Kategorien werden trotzdem berücksichtigt.</w:t>
-      </w:r>
-      <w:r>
-        <w:t xml:space="preserve"> </w:t>
-      </w:r>
-      <w:proofErr w:type="spellStart"/>
-      <w:r>
-        <w:t>Done</w:t>
-      </w:r>
-      <w:proofErr w:type="spellEnd"/>
-      <w:r>
-        <w:t xml:space="preserve"> </w:t>
-      </w:r>
-    </w:p>
-    <w:p>
-      <w:pPr>
-        <w:pStyle w:val="Kommentartext"/>
-      </w:pPr>
-      <w:r>
-        <w:t>Werden alle Nutzerdaten berücksichtigt?</w:t>
-      </w:r>
-      <w:r>
-        <w:t xml:space="preserve"> </w:t>
-      </w:r>
-      <w:proofErr w:type="spellStart"/>
-      <w:r>
-        <w:t>done</w:t>
-      </w:r>
-      <w:proofErr w:type="spellEnd"/>
-      <w:r>
-        <w:t xml:space="preserve"> </w:t>
+        <w:t>Ist das halbwegs verständlich?</w:t>
       </w:r>
     </w:p>
   </w:comment>
-  <w:comment w:id="3" w:author="Tobias Hauser" w:date="2018-07-15T20:41:00Z" w:initials="TH">
+  <w:comment w:id="3" w:author="Sebastian Peiser" w:date="2018-07-16T20:09:00Z" w:initials="SP">
     <w:p>
       <w:pPr>
         <w:pStyle w:val="Kommentartext"/>
@@ -696,17 +708,19 @@
         </w:rPr>
         <w:annotationRef/>
       </w:r>
-      <w:r>
-        <w:t>Ich muss ständig Kategorie schreiben…</w:t>
-      </w:r>
-    </w:p>
-    <w:p>
-      <w:pPr>
-        <w:pStyle w:val="Kommentartext"/>
-      </w:pPr>
-      <w:r>
-        <w:t>Ist das halbwegs verständlich?</w:t>
-      </w:r>
+      <w:proofErr w:type="spellStart"/>
+      <w:r>
+        <w:t>Basst</w:t>
+      </w:r>
+      <w:proofErr w:type="spellEnd"/>
+      <w:r>
+        <w:t xml:space="preserve"> </w:t>
+      </w:r>
+      <w:proofErr w:type="spellStart"/>
+      <w:r>
+        <w:t>scho</w:t>
+      </w:r>
+      <w:proofErr w:type="spellEnd"/>
     </w:p>
   </w:comment>
 </w:comments>
@@ -714,17 +728,17 @@
 
 <file path=word/commentsExtended.xml><?xml version="1.0" encoding="utf-8"?>
 <w15:commentsEx xmlns:wpc="http://schemas.microsoft.com/office/word/2010/wordprocessingCanvas" xmlns:cx="http://schemas.microsoft.com/office/drawing/2014/chartex" xmlns:cx1="http://schemas.microsoft.com/office/drawing/2015/9/8/chartex" xmlns:cx2="http://schemas.microsoft.com/office/drawing/2015/10/21/chartex" xmlns:cx3="http://schemas.microsoft.com/office/drawing/2016/5/9/chartex" xmlns:cx4="http://schemas.microsoft.com/office/drawing/2016/5/10/chartex" xmlns:cx5="http://schemas.microsoft.com/office/drawing/2016/5/11/chartex" xmlns:cx6="http://schemas.microsoft.com/office/drawing/2016/5/12/chartex" xmlns:cx7="http://schemas.microsoft.com/office/drawing/2016/5/13/chartex" xmlns:cx8="http://schemas.microsoft.com/office/drawing/2016/5/14/chartex" xmlns:mc="http://schemas.openxmlformats.org/markup-compatibility/2006" xmlns:aink="http://schemas.microsoft.com/office/drawing/2016/ink" xmlns:am3d="http://schemas.microsoft.com/office/drawing/2017/model3d" xmlns:o="urn:schemas-microsoft-com:office:office" xmlns:r="http://schemas.openxmlformats.org/officeDocument/2006/relationships" xmlns:m="http://schemas.openxmlformats.org/officeDocument/2006/math" xmlns:v="urn:schemas-microsoft-com:vml" xmlns:wp14="http://schemas.microsoft.com/office/word/2010/wordprocessingDrawing" xmlns:wp="http://schemas.openxmlformats.org/drawingml/2006/wordprocessingDrawing" xmlns:w10="urn:schemas-microsoft-com:office:word" xmlns:w="http://schemas.openxmlformats.org/wordprocessingml/2006/main" xmlns:w14="http://schemas.microsoft.com/office/word/2010/wordml" xmlns:w15="http://schemas.microsoft.com/office/word/2012/wordml" xmlns:w16cid="http://schemas.microsoft.com/office/word/2016/wordml/cid" xmlns:w16se="http://schemas.microsoft.com/office/word/2015/wordml/symex" xmlns:wpg="http://schemas.microsoft.com/office/word/2010/wordprocessingGroup" xmlns:wpi="http://schemas.microsoft.com/office/word/2010/wordprocessingInk" xmlns:wne="http://schemas.microsoft.com/office/word/2006/wordml" xmlns:wps="http://schemas.microsoft.com/office/word/2010/wordprocessingShape" mc:Ignorable="w14 w15 w16se w16cid wp14">
-  <w15:commentEx w15:paraId="4C1BA84C" w15:done="0"/>
-  <w15:commentEx w15:paraId="77E4589A" w15:done="0"/>
+  <w15:commentEx w15:paraId="23D093D9" w15:done="0"/>
   <w15:commentEx w15:paraId="606B4365" w15:done="0"/>
+  <w15:commentEx w15:paraId="444212C8" w15:paraIdParent="606B4365" w15:done="0"/>
 </w15:commentsEx>
 </file>
 
 <file path=word/commentsIds.xml><?xml version="1.0" encoding="utf-8"?>
 <w16cid:commentsIds xmlns:wpc="http://schemas.microsoft.com/office/word/2010/wordprocessingCanvas" xmlns:cx="http://schemas.microsoft.com/office/drawing/2014/chartex" xmlns:cx1="http://schemas.microsoft.com/office/drawing/2015/9/8/chartex" xmlns:cx2="http://schemas.microsoft.com/office/drawing/2015/10/21/chartex" xmlns:cx3="http://schemas.microsoft.com/office/drawing/2016/5/9/chartex" xmlns:cx4="http://schemas.microsoft.com/office/drawing/2016/5/10/chartex" xmlns:cx5="http://schemas.microsoft.com/office/drawing/2016/5/11/chartex" xmlns:cx6="http://schemas.microsoft.com/office/drawing/2016/5/12/chartex" xmlns:cx7="http://schemas.microsoft.com/office/drawing/2016/5/13/chartex" xmlns:cx8="http://schemas.microsoft.com/office/drawing/2016/5/14/chartex" xmlns:mc="http://schemas.openxmlformats.org/markup-compatibility/2006" xmlns:aink="http://schemas.microsoft.com/office/drawing/2016/ink" xmlns:am3d="http://schemas.microsoft.com/office/drawing/2017/model3d" xmlns:o="urn:schemas-microsoft-com:office:office" xmlns:r="http://schemas.openxmlformats.org/officeDocument/2006/relationships" xmlns:m="http://schemas.openxmlformats.org/officeDocument/2006/math" xmlns:v="urn:schemas-microsoft-com:vml" xmlns:wp14="http://schemas.microsoft.com/office/word/2010/wordprocessingDrawing" xmlns:wp="http://schemas.openxmlformats.org/drawingml/2006/wordprocessingDrawing" xmlns:w10="urn:schemas-microsoft-com:office:word" xmlns:w="http://schemas.openxmlformats.org/wordprocessingml/2006/main" xmlns:w14="http://schemas.microsoft.com/office/word/2010/wordml" xmlns:w15="http://schemas.microsoft.com/office/word/2012/wordml" xmlns:w16cid="http://schemas.microsoft.com/office/word/2016/wordml/cid" xmlns:w16se="http://schemas.microsoft.com/office/word/2015/wordml/symex" xmlns:wpg="http://schemas.microsoft.com/office/word/2010/wordprocessingGroup" xmlns:wpi="http://schemas.microsoft.com/office/word/2010/wordprocessingInk" xmlns:wne="http://schemas.microsoft.com/office/word/2006/wordml" xmlns:wps="http://schemas.microsoft.com/office/word/2010/wordprocessingShape" mc:Ignorable="w14 w15 w16se w16cid wp14">
-  <w16cid:commentId w16cid:paraId="4C1BA84C" w16cid:durableId="1EF2040D"/>
-  <w16cid:commentId w16cid:paraId="77E4589A" w16cid:durableId="1EF20467"/>
+  <w16cid:commentId w16cid:paraId="23D093D9" w16cid:durableId="1EF77976"/>
   <w16cid:commentId w16cid:paraId="606B4365" w16cid:durableId="1EF6300A"/>
+  <w16cid:commentId w16cid:paraId="444212C8" w16cid:durableId="1EF779F2"/>
 </w16cid:commentsIds>
 </file>
 

</xml_diff>